<commit_message>
Adding version control policy
</commit_message>
<xml_diff>
--- a/Version control policy.docx
+++ b/Version control policy.docx
@@ -171,12 +171,7 @@
         <w:t>pushing to the master</w:t>
       </w:r>
       <w:r>
-        <w:t xml:space="preserve"> </w:t>
-      </w:r>
-      <w:bookmarkStart w:id="0" w:name="_GoBack"/>
-      <w:bookmarkEnd w:id="0"/>
-      <w:r>
-        <w:t xml:space="preserve">the following : </w:t>
+        <w:t xml:space="preserve"> the following : </w:t>
       </w:r>
     </w:p>
     <w:p>
@@ -205,13 +200,8 @@
     </w:p>
     <w:p/>
     <w:p>
-      <w:pPr>
-        <w:pStyle w:val="ListParagraph"/>
-        <w:numPr>
-          <w:ilvl w:val="0"/>
-          <w:numId w:val="1"/>
-        </w:numPr>
-      </w:pPr>
+      <w:bookmarkStart w:id="0" w:name="_GoBack"/>
+      <w:bookmarkEnd w:id="0"/>
     </w:p>
     <w:sectPr>
       <w:pgSz w:w="12240" w:h="15840"/>

</xml_diff>

<commit_message>
Adding version contol policy doc
</commit_message>
<xml_diff>
--- a/Version control policy.docx
+++ b/Version control policy.docx
@@ -183,8 +183,10 @@
         </w:numPr>
       </w:pPr>
       <w:r>
-        <w:t xml:space="preserve">Briefly describe the change </w:t>
-      </w:r>
+        <w:t>Briefly describe the change.</w:t>
+      </w:r>
+      <w:bookmarkStart w:id="0" w:name="_GoBack"/>
+      <w:bookmarkEnd w:id="0"/>
     </w:p>
     <w:p>
       <w:pPr>
@@ -199,10 +201,7 @@
       </w:r>
     </w:p>
     <w:p/>
-    <w:p>
-      <w:bookmarkStart w:id="0" w:name="_GoBack"/>
-      <w:bookmarkEnd w:id="0"/>
-    </w:p>
+    <w:p/>
     <w:sectPr>
       <w:pgSz w:w="12240" w:h="15840"/>
       <w:pgMar w:top="1440" w:right="1440" w:bottom="1440" w:left="1440" w:header="720" w:footer="720" w:gutter="0"/>

</xml_diff>

<commit_message>
Adding version control policy doc
</commit_message>
<xml_diff>
--- a/Version control policy.docx
+++ b/Version control policy.docx
@@ -43,15 +43,7 @@
         <w:t>In this project, we will be</w:t>
       </w:r>
       <w:r>
-        <w:t xml:space="preserve"> using </w:t>
-      </w:r>
-      <w:proofErr w:type="spellStart"/>
-      <w:r>
-        <w:t>git</w:t>
-      </w:r>
-      <w:proofErr w:type="spellEnd"/>
-      <w:r>
-        <w:t>-hub repository</w:t>
+        <w:t xml:space="preserve"> using git-hub repository</w:t>
       </w:r>
       <w:r>
         <w:t>. E</w:t>
@@ -63,49 +55,36 @@
         <w:t>Edit</w:t>
       </w:r>
       <w:r>
-        <w:t xml:space="preserve"> existing file. Since we are using </w:t>
-      </w:r>
-      <w:proofErr w:type="spellStart"/>
-      <w:r>
-        <w:t>git</w:t>
-      </w:r>
-      <w:proofErr w:type="spellEnd"/>
+        <w:t xml:space="preserve"> existing file. Since we are using git-hub</w:t>
+      </w:r>
+      <w:r>
+        <w:t xml:space="preserve">, </w:t>
+      </w:r>
+      <w:r>
+        <w:t xml:space="preserve">its already supported multi version and we might be using branching feature if </w:t>
+      </w:r>
+      <w:r>
+        <w:t>it’s</w:t>
+      </w:r>
+      <w:r>
+        <w:t xml:space="preserve"> necessary. Each team member should create an account to git</w:t>
+      </w:r>
       <w:r>
         <w:t>-hub</w:t>
       </w:r>
       <w:r>
-        <w:t xml:space="preserve">, </w:t>
-      </w:r>
-      <w:r>
-        <w:t xml:space="preserve">its already supported multi version and we might be using branching feature if </w:t>
-      </w:r>
-      <w:r>
-        <w:t>it’s</w:t>
-      </w:r>
-      <w:r>
-        <w:t xml:space="preserve"> necessary. Each team member should create an account to </w:t>
-      </w:r>
-      <w:proofErr w:type="spellStart"/>
-      <w:r>
-        <w:t>git</w:t>
-      </w:r>
-      <w:proofErr w:type="spellEnd"/>
-      <w:r>
-        <w:t>-hub</w:t>
-      </w:r>
-      <w:r>
         <w:t xml:space="preserve"> and I will do an invitation to participate in the repository. </w:t>
       </w:r>
       <w:r>
-        <w:t xml:space="preserve">Each member should install </w:t>
-      </w:r>
-      <w:proofErr w:type="spellStart"/>
-      <w:r>
-        <w:t>git</w:t>
-      </w:r>
-      <w:proofErr w:type="spellEnd"/>
-      <w:r>
-        <w:t xml:space="preserve"> and clone the following repository, </w:t>
+        <w:t>Each member should install git and clone the f</w:t>
+      </w:r>
+      <w:r>
+        <w:t>ollowing repository.</w:t>
+      </w:r>
+      <w:bookmarkStart w:id="0" w:name="_GoBack"/>
+      <w:bookmarkEnd w:id="0"/>
+      <w:r>
+        <w:t xml:space="preserve"> </w:t>
       </w:r>
       <w:r>
         <w:t xml:space="preserve"> </w:t>
@@ -145,15 +124,7 @@
         </w:numPr>
       </w:pPr>
       <w:r>
-        <w:t xml:space="preserve">If you are not familiar with </w:t>
-      </w:r>
-      <w:proofErr w:type="spellStart"/>
-      <w:r>
-        <w:t>git</w:t>
-      </w:r>
-      <w:proofErr w:type="spellEnd"/>
-      <w:r>
-        <w:t xml:space="preserve"> commands, you might use source tree tool for GUI. </w:t>
+        <w:t xml:space="preserve">If you are not familiar with git commands, you might use source tree tool for GUI. </w:t>
       </w:r>
     </w:p>
     <w:p>
@@ -185,8 +156,6 @@
       <w:r>
         <w:t>Briefly describe the change.</w:t>
       </w:r>
-      <w:bookmarkStart w:id="0" w:name="_GoBack"/>
-      <w:bookmarkEnd w:id="0"/>
     </w:p>
     <w:p>
       <w:pPr>

</xml_diff>